<commit_message>
Excel importing is working. Still trying to edit the parents.gathering interview order
</commit_message>
<xml_diff>
--- a/docassemble/Namechangela/data/templates/namechangela3.docx
+++ b/docassemble/Namechangela/data/templates/namechangela3.docx
@@ -450,6 +450,58 @@
           <w:bCs/>
           <w:color w:val="000000"/>
         </w:rPr>
+      </w:pPr>
+    </w:p>
+    <w:p/>
+    <w:p/>
+    <w:p/>
+    <w:p/>
+    <w:p/>
+    <w:p/>
+    <w:p/>
+    <w:p/>
+    <w:p/>
+    <w:p/>
+    <w:p/>
+    <w:p/>
+    <w:p/>
+    <w:p>
+      <w:pPr>
+        <w:rPr>
+          <w:b/>
+          <w:bCs/>
+          <w:color w:val="000000"/>
+        </w:rPr>
+      </w:pPr>
+    </w:p>
+    <w:p/>
+    <w:p/>
+    <w:p/>
+    <w:p>
+      <w:pPr>
+        <w:tabs>
+          <w:tab w:val="left" w:pos="6807"/>
+        </w:tabs>
+        <w:rPr>
+          <w:b/>
+          <w:bCs/>
+          <w:color w:val="000000"/>
+        </w:rPr>
+      </w:pPr>
+      <w:r>
+        <w:rPr>
+          <w:b/>
+          <w:bCs/>
+          <w:color w:val="000000"/>
+        </w:rPr>
+        <w:tab/>
+      </w:r>
+    </w:p>
+    <w:p>
+      <w:pPr>
+        <w:tabs>
+          <w:tab w:val="left" w:pos="6807"/>
+        </w:tabs>
         <w:sectPr>
           <w:footerReference w:type="default" r:id="rId7"/>
           <w:pgSz w:w="12240" w:h="20160" w:code="5"/>
@@ -458,6 +510,9 @@
           <w:docGrid w:linePitch="360"/>
         </w:sectPr>
       </w:pPr>
+      <w:r>
+        <w:tab/>
+      </w:r>
     </w:p>
     <w:p>
       <w:pPr>
@@ -2821,989 +2876,6 @@
       <w:pPr>
         <w:rPr>
           <w:b/>
-        </w:rPr>
-      </w:pPr>
-      <w:r>
-        <w:rPr>
-          <w:b/>
-        </w:rPr>
-        <w:br w:type="page"/>
-      </w:r>
-    </w:p>
-    <w:p>
-      <w:pPr>
-        <w:rPr>
-          <w:b/>
-          <w:bCs/>
-        </w:rPr>
-      </w:pPr>
-      <w:r>
-        <w:rPr>
-          <w:b/>
-          <w:bCs/>
-        </w:rPr>
-        <w:lastRenderedPageBreak/>
-        <w:t>PARENTAL INFORMATION</w:t>
-      </w:r>
-    </w:p>
-    <w:p>
-      <w:pPr>
-        <w:rPr>
-          <w:b/>
-          <w:bCs/>
-          <w:u w:val="single"/>
-        </w:rPr>
-      </w:pPr>
-      <w:r>
-        <w:t>1.</w:t>
-      </w:r>
-      <w:r>
-        <w:tab/>
-        <w:t xml:space="preserve">Are you the parent of the child whose name you want to change? </w:t>
-      </w:r>
-      <w:proofErr w:type="gramStart"/>
-      <w:r>
-        <w:rPr>
-          <w:b/>
-          <w:bCs/>
-          <w:u w:val="single"/>
-        </w:rPr>
-        <w:t xml:space="preserve">{{ </w:t>
-      </w:r>
-      <w:proofErr w:type="spellStart"/>
-      <w:r>
-        <w:rPr>
-          <w:b/>
-          <w:bCs/>
-          <w:u w:val="single"/>
-        </w:rPr>
-        <w:t>are</w:t>
-      </w:r>
-      <w:proofErr w:type="gramEnd"/>
-      <w:r>
-        <w:rPr>
-          <w:b/>
-          <w:bCs/>
-          <w:u w:val="single"/>
-        </w:rPr>
-        <w:t>_you_the_parent</w:t>
-      </w:r>
-      <w:proofErr w:type="spellEnd"/>
-      <w:r>
-        <w:rPr>
-          <w:b/>
-          <w:bCs/>
-          <w:u w:val="single"/>
-        </w:rPr>
-        <w:t xml:space="preserve"> }}</w:t>
-      </w:r>
-    </w:p>
-    <w:p>
-      <w:pPr>
-        <w:ind w:left="720"/>
-      </w:pPr>
-      <w:r>
-        <w:t xml:space="preserve">If no, are you the child’s tutor (i.e.  guardian)? </w:t>
-      </w:r>
-      <w:proofErr w:type="gramStart"/>
-      <w:r>
-        <w:rPr>
-          <w:b/>
-          <w:bCs/>
-          <w:u w:val="single"/>
-        </w:rPr>
-        <w:t xml:space="preserve">{{ </w:t>
-      </w:r>
-      <w:proofErr w:type="spellStart"/>
-      <w:r>
-        <w:rPr>
-          <w:b/>
-          <w:bCs/>
-          <w:u w:val="single"/>
-        </w:rPr>
-        <w:t>are</w:t>
-      </w:r>
-      <w:proofErr w:type="gramEnd"/>
-      <w:r>
-        <w:rPr>
-          <w:b/>
-          <w:bCs/>
-          <w:u w:val="single"/>
-        </w:rPr>
-        <w:t>_you_the_tutor</w:t>
-      </w:r>
-      <w:proofErr w:type="spellEnd"/>
-      <w:r>
-        <w:rPr>
-          <w:b/>
-          <w:bCs/>
-          <w:u w:val="single"/>
-        </w:rPr>
-        <w:t xml:space="preserve"> }}</w:t>
-      </w:r>
-    </w:p>
-    <w:p>
-      <w:pPr>
-        <w:ind w:left="720"/>
-      </w:pPr>
-      <w:r>
-        <w:t>If no, stop.  Seek assistance of an attorney. Louisiana law requires that where neither the mother or father is living and there’s no tutor, a special tutor appointed by the judge to sign the petition on behalf of the child.  (La. R.S. 13:4751</w:t>
-      </w:r>
-      <w:proofErr w:type="gramStart"/>
-      <w:r>
-        <w:t>C(</w:t>
-      </w:r>
-      <w:proofErr w:type="gramEnd"/>
-      <w:r>
-        <w:t>3)</w:t>
-      </w:r>
-    </w:p>
-    <w:p>
-      <w:r>
-        <w:t>2.</w:t>
-      </w:r>
-      <w:r>
-        <w:tab/>
-        <w:t xml:space="preserve">Are both parents of the child living? </w:t>
-      </w:r>
-      <w:proofErr w:type="gramStart"/>
-      <w:r>
-        <w:rPr>
-          <w:b/>
-          <w:bCs/>
-          <w:u w:val="single"/>
-        </w:rPr>
-        <w:t xml:space="preserve">{{ </w:t>
-      </w:r>
-      <w:proofErr w:type="spellStart"/>
-      <w:r>
-        <w:rPr>
-          <w:b/>
-          <w:bCs/>
-          <w:u w:val="single"/>
-        </w:rPr>
-        <w:t>are</w:t>
-      </w:r>
-      <w:proofErr w:type="gramEnd"/>
-      <w:r>
-        <w:rPr>
-          <w:b/>
-          <w:bCs/>
-          <w:u w:val="single"/>
-        </w:rPr>
-        <w:t>_both</w:t>
-      </w:r>
-      <w:r>
-        <w:rPr>
-          <w:b/>
-          <w:bCs/>
-          <w:u w:val="single"/>
-        </w:rPr>
-        <w:t>_parents_living</w:t>
-      </w:r>
-      <w:proofErr w:type="spellEnd"/>
-      <w:r>
-        <w:rPr>
-          <w:b/>
-          <w:bCs/>
-          <w:u w:val="single"/>
-        </w:rPr>
-        <w:t xml:space="preserve"> }}</w:t>
-      </w:r>
-    </w:p>
-    <w:p>
-      <w:pPr>
-        <w:ind w:left="720"/>
-        <w:rPr>
-          <w:color w:val="FF0000"/>
-        </w:rPr>
-      </w:pPr>
-      <w:r>
-        <w:rPr>
-          <w:b/>
-          <w:bCs/>
-          <w:color w:val="FF0000"/>
-          <w:highlight w:val="yellow"/>
-        </w:rPr>
-        <w:t>NOTE: If the other parent is deceased, you may have to provide a Death Certificate or other proof of death.</w:t>
-      </w:r>
-    </w:p>
-    <w:p>
-      <w:pPr>
-        <w:ind w:left="720"/>
-        <w:rPr>
-          <w:b/>
-          <w:bCs/>
-          <w:u w:val="single"/>
-        </w:rPr>
-      </w:pPr>
-      <w:r>
-        <w:t xml:space="preserve">If yes, are they married?  </w:t>
-      </w:r>
-      <w:proofErr w:type="gramStart"/>
-      <w:r>
-        <w:rPr>
-          <w:b/>
-          <w:bCs/>
-          <w:u w:val="single"/>
-        </w:rPr>
-        <w:t xml:space="preserve">{{ </w:t>
-      </w:r>
-      <w:proofErr w:type="spellStart"/>
-      <w:r>
-        <w:rPr>
-          <w:b/>
-          <w:bCs/>
-          <w:u w:val="single"/>
-        </w:rPr>
-        <w:t>are</w:t>
-      </w:r>
-      <w:proofErr w:type="gramEnd"/>
-      <w:r>
-        <w:rPr>
-          <w:b/>
-          <w:bCs/>
-          <w:u w:val="single"/>
-        </w:rPr>
-        <w:t>_they_married</w:t>
-      </w:r>
-      <w:proofErr w:type="spellEnd"/>
-      <w:r>
-        <w:rPr>
-          <w:b/>
-          <w:bCs/>
-          <w:u w:val="single"/>
-        </w:rPr>
-        <w:t xml:space="preserve"> }}</w:t>
-      </w:r>
-    </w:p>
-    <w:p>
-      <w:pPr>
-        <w:ind w:left="720"/>
-      </w:pPr>
-    </w:p>
-    <w:p>
-      <w:pPr>
-        <w:pStyle w:val="ListParagraph"/>
-        <w:numPr>
-          <w:ilvl w:val="0"/>
-          <w:numId w:val="3"/>
-        </w:numPr>
-        <w:rPr>
-          <w:rFonts w:ascii="Times New Roman" w:hAnsi="Times New Roman"/>
-          <w:b/>
-          <w:bCs/>
-          <w:sz w:val="24"/>
-          <w:szCs w:val="24"/>
-          <w:u w:val="single"/>
-        </w:rPr>
-      </w:pPr>
-      <w:r>
-        <w:rPr>
-          <w:rFonts w:ascii="Times New Roman" w:hAnsi="Times New Roman"/>
-          <w:sz w:val="24"/>
-          <w:szCs w:val="24"/>
-        </w:rPr>
-        <w:t>Are the parents in agreement with changing the child’s name?</w:t>
-      </w:r>
-      <w:r>
-        <w:rPr>
-          <w:rFonts w:ascii="Times New Roman" w:hAnsi="Times New Roman"/>
-          <w:sz w:val="24"/>
-          <w:szCs w:val="24"/>
-          <w:u w:val="single"/>
-        </w:rPr>
-        <w:t xml:space="preserve"> </w:t>
-      </w:r>
-      <w:proofErr w:type="gramStart"/>
-      <w:r>
-        <w:rPr>
-          <w:rFonts w:ascii="Times New Roman" w:hAnsi="Times New Roman"/>
-          <w:b/>
-          <w:bCs/>
-          <w:sz w:val="24"/>
-          <w:szCs w:val="24"/>
-          <w:u w:val="single"/>
-        </w:rPr>
-        <w:t xml:space="preserve">{{ </w:t>
-      </w:r>
-      <w:proofErr w:type="spellStart"/>
-      <w:r>
-        <w:rPr>
-          <w:rFonts w:ascii="Times New Roman" w:hAnsi="Times New Roman"/>
-          <w:b/>
-          <w:bCs/>
-          <w:sz w:val="24"/>
-          <w:szCs w:val="24"/>
-          <w:u w:val="single"/>
-        </w:rPr>
-        <w:t>parent</w:t>
-      </w:r>
-      <w:proofErr w:type="gramEnd"/>
-      <w:r>
-        <w:rPr>
-          <w:rFonts w:ascii="Times New Roman" w:hAnsi="Times New Roman"/>
-          <w:b/>
-          <w:bCs/>
-          <w:sz w:val="24"/>
-          <w:szCs w:val="24"/>
-          <w:u w:val="single"/>
-        </w:rPr>
-        <w:t>_agreement</w:t>
-      </w:r>
-      <w:proofErr w:type="spellEnd"/>
-      <w:r>
-        <w:rPr>
-          <w:rFonts w:ascii="Times New Roman" w:hAnsi="Times New Roman"/>
-          <w:b/>
-          <w:bCs/>
-          <w:sz w:val="24"/>
-          <w:szCs w:val="24"/>
-          <w:u w:val="single"/>
-        </w:rPr>
-        <w:t xml:space="preserve"> }}</w:t>
-      </w:r>
-    </w:p>
-    <w:p>
-      <w:pPr>
-        <w:ind w:firstLine="720"/>
-        <w:rPr>
-          <w:b/>
-          <w:bCs/>
-          <w:u w:val="single"/>
-        </w:rPr>
-      </w:pPr>
-      <w:r>
-        <w:t xml:space="preserve">If yes, will the other parent sign the petition for the name change? </w:t>
-      </w:r>
-      <w:proofErr w:type="gramStart"/>
-      <w:r>
-        <w:rPr>
-          <w:b/>
-          <w:bCs/>
-          <w:u w:val="single"/>
-        </w:rPr>
-        <w:t xml:space="preserve">{{ </w:t>
-      </w:r>
-      <w:proofErr w:type="spellStart"/>
-      <w:r>
-        <w:rPr>
-          <w:b/>
-          <w:bCs/>
-          <w:u w:val="single"/>
-        </w:rPr>
-        <w:t>will</w:t>
-      </w:r>
-      <w:proofErr w:type="gramEnd"/>
-      <w:r>
-        <w:rPr>
-          <w:b/>
-          <w:bCs/>
-          <w:u w:val="single"/>
-        </w:rPr>
-        <w:t>_the_other_parent_sign</w:t>
-      </w:r>
-      <w:proofErr w:type="spellEnd"/>
-      <w:r>
-        <w:rPr>
-          <w:b/>
-          <w:bCs/>
-          <w:u w:val="single"/>
-        </w:rPr>
-        <w:t xml:space="preserve"> }}</w:t>
-      </w:r>
-    </w:p>
-    <w:p>
-      <w:pPr>
-        <w:ind w:left="720"/>
-      </w:pPr>
-      <w:r>
-        <w:t xml:space="preserve">If no, will the other parent provide a letter approving the child’s name change? </w:t>
-      </w:r>
-      <w:proofErr w:type="gramStart"/>
-      <w:r>
-        <w:rPr>
-          <w:b/>
-          <w:bCs/>
-          <w:u w:val="single"/>
-        </w:rPr>
-        <w:t xml:space="preserve">{{ </w:t>
-      </w:r>
-      <w:proofErr w:type="spellStart"/>
-      <w:r>
-        <w:rPr>
-          <w:b/>
-          <w:bCs/>
-          <w:u w:val="single"/>
-        </w:rPr>
-        <w:t>will</w:t>
-      </w:r>
-      <w:proofErr w:type="gramEnd"/>
-      <w:r>
-        <w:rPr>
-          <w:b/>
-          <w:bCs/>
-          <w:u w:val="single"/>
-        </w:rPr>
-        <w:t>_other_parent_provide_a_letter</w:t>
-      </w:r>
-      <w:proofErr w:type="spellEnd"/>
-      <w:r>
-        <w:rPr>
-          <w:b/>
-          <w:bCs/>
-          <w:u w:val="single"/>
-        </w:rPr>
-        <w:t xml:space="preserve"> }}</w:t>
-      </w:r>
-    </w:p>
-    <w:p>
-      <w:pPr>
-        <w:ind w:left="720"/>
-      </w:pPr>
-      <w:r>
-        <w:t xml:space="preserve">If no, have you been granted legal custody of the child by a court of law? </w:t>
-      </w:r>
-      <w:proofErr w:type="gramStart"/>
-      <w:r>
-        <w:rPr>
-          <w:b/>
-          <w:bCs/>
-          <w:u w:val="single"/>
-        </w:rPr>
-        <w:t xml:space="preserve">{{ </w:t>
-      </w:r>
-      <w:proofErr w:type="spellStart"/>
-      <w:r>
-        <w:rPr>
-          <w:b/>
-          <w:bCs/>
-          <w:u w:val="single"/>
-        </w:rPr>
-        <w:t>granted</w:t>
-      </w:r>
-      <w:proofErr w:type="gramEnd"/>
-      <w:r>
-        <w:rPr>
-          <w:b/>
-          <w:bCs/>
-          <w:u w:val="single"/>
-        </w:rPr>
-        <w:t>_legal_custody</w:t>
-      </w:r>
-      <w:proofErr w:type="spellEnd"/>
-      <w:r>
-        <w:rPr>
-          <w:b/>
-          <w:bCs/>
-          <w:u w:val="single"/>
-        </w:rPr>
-        <w:t xml:space="preserve"> }}</w:t>
-      </w:r>
-    </w:p>
-    <w:p>
-      <w:pPr>
-        <w:ind w:left="720"/>
-      </w:pPr>
-      <w:r>
-        <w:t xml:space="preserve">If yes, has the other parent been served with a copy of the petition? </w:t>
-      </w:r>
-      <w:proofErr w:type="gramStart"/>
-      <w:r>
-        <w:rPr>
-          <w:b/>
-          <w:bCs/>
-          <w:u w:val="single"/>
-        </w:rPr>
-        <w:t xml:space="preserve">{{ </w:t>
-      </w:r>
-      <w:proofErr w:type="spellStart"/>
-      <w:r>
-        <w:rPr>
-          <w:b/>
-          <w:bCs/>
-          <w:u w:val="single"/>
-        </w:rPr>
-        <w:t>copy</w:t>
-      </w:r>
-      <w:proofErr w:type="gramEnd"/>
-      <w:r>
-        <w:rPr>
-          <w:b/>
-          <w:bCs/>
-          <w:u w:val="single"/>
-        </w:rPr>
-        <w:t>_of_the_</w:t>
-      </w:r>
-      <w:r>
-        <w:rPr>
-          <w:b/>
-          <w:bCs/>
-          <w:u w:val="single"/>
-        </w:rPr>
-        <w:t>petition</w:t>
-      </w:r>
-      <w:proofErr w:type="spellEnd"/>
-      <w:r>
-        <w:rPr>
-          <w:b/>
-          <w:bCs/>
-          <w:u w:val="single"/>
-        </w:rPr>
-        <w:t xml:space="preserve"> }}</w:t>
-      </w:r>
-    </w:p>
-    <w:p>
-      <w:pPr>
-        <w:ind w:left="720"/>
-      </w:pPr>
-      <w:r>
-        <w:t>If no, Stop.  Seek the assistance of an attorney.</w:t>
-      </w:r>
-    </w:p>
-    <w:p>
-      <w:pPr>
-        <w:ind w:left="720"/>
-      </w:pPr>
-      <w:r>
-        <w:t>If yes, does either of the following situations apply: (Check one)</w:t>
-      </w:r>
-    </w:p>
-    <w:p>
-      <w:pPr>
-        <w:numPr>
-          <w:ilvl w:val="0"/>
-          <w:numId w:val="9"/>
-        </w:numPr>
-        <w:ind w:left="2160"/>
-      </w:pPr>
-      <w:proofErr w:type="gramStart"/>
-      <w:r>
-        <w:t xml:space="preserve">{{ </w:t>
-      </w:r>
-      <w:proofErr w:type="spellStart"/>
-      <w:r>
-        <w:t>parent</w:t>
-      </w:r>
-      <w:proofErr w:type="gramEnd"/>
-      <w:r>
-        <w:t>_checklist</w:t>
-      </w:r>
-      <w:proofErr w:type="spellEnd"/>
-      <w:r>
-        <w:t xml:space="preserve"> }}</w:t>
-      </w:r>
-    </w:p>
-    <w:p>
-      <w:pPr>
-        <w:ind w:left="720"/>
-        <w:rPr>
-          <w:b/>
-          <w:bCs/>
-          <w:color w:val="FF0000"/>
-        </w:rPr>
-      </w:pPr>
-      <w:r>
-        <w:rPr>
-          <w:b/>
-          <w:bCs/>
-          <w:color w:val="FF0000"/>
-          <w:highlight w:val="yellow"/>
-        </w:rPr>
-        <w:t xml:space="preserve">NOTE: If you have been awarded custody of the child, you may have to provide a </w:t>
-      </w:r>
-      <w:proofErr w:type="spellStart"/>
-      <w:r>
-        <w:rPr>
-          <w:b/>
-          <w:bCs/>
-          <w:color w:val="FF0000"/>
-          <w:highlight w:val="yellow"/>
-        </w:rPr>
-        <w:t>a</w:t>
-      </w:r>
-      <w:proofErr w:type="spellEnd"/>
-      <w:r>
-        <w:rPr>
-          <w:b/>
-          <w:bCs/>
-          <w:color w:val="FF0000"/>
-          <w:highlight w:val="yellow"/>
-        </w:rPr>
-        <w:t xml:space="preserve"> copy of the court order and other proof of nonsupport and/or parental involvement by the other parent.</w:t>
-      </w:r>
-    </w:p>
-    <w:p>
-      <w:pPr>
-        <w:ind w:left="720"/>
-        <w:rPr>
-          <w:b/>
-          <w:bCs/>
-          <w:color w:val="FF0000"/>
-        </w:rPr>
-      </w:pPr>
-    </w:p>
-    <w:p>
-      <w:pPr>
-        <w:pStyle w:val="ListParagraph"/>
-        <w:numPr>
-          <w:ilvl w:val="0"/>
-          <w:numId w:val="23"/>
-        </w:numPr>
-        <w:spacing w:after="0" w:line="240" w:lineRule="auto"/>
-        <w:rPr>
-          <w:rFonts w:ascii="Times New Roman" w:hAnsi="Times New Roman"/>
-          <w:sz w:val="24"/>
-          <w:szCs w:val="24"/>
-        </w:rPr>
-      </w:pPr>
-      <w:r>
-        <w:rPr>
-          <w:rFonts w:ascii="Times New Roman" w:hAnsi="Times New Roman"/>
-          <w:sz w:val="24"/>
-          <w:szCs w:val="24"/>
-        </w:rPr>
-        <w:t xml:space="preserve">Have the other parent’s parental rights for the child been stopped by a court of law? </w:t>
-      </w:r>
-      <w:proofErr w:type="gramStart"/>
-      <w:r>
-        <w:rPr>
-          <w:rFonts w:ascii="Times New Roman" w:hAnsi="Times New Roman"/>
-          <w:b/>
-          <w:bCs/>
-          <w:sz w:val="24"/>
-          <w:szCs w:val="24"/>
-          <w:u w:val="single"/>
-        </w:rPr>
-        <w:t xml:space="preserve">{{ </w:t>
-      </w:r>
-      <w:proofErr w:type="spellStart"/>
-      <w:r>
-        <w:rPr>
-          <w:rFonts w:ascii="Times New Roman" w:hAnsi="Times New Roman"/>
-          <w:b/>
-          <w:bCs/>
-          <w:sz w:val="24"/>
-          <w:szCs w:val="24"/>
-          <w:u w:val="single"/>
-        </w:rPr>
-        <w:t>parent</w:t>
-      </w:r>
-      <w:proofErr w:type="gramEnd"/>
-      <w:r>
-        <w:rPr>
-          <w:rFonts w:ascii="Times New Roman" w:hAnsi="Times New Roman"/>
-          <w:b/>
-          <w:bCs/>
-          <w:sz w:val="24"/>
-          <w:szCs w:val="24"/>
-          <w:u w:val="single"/>
-        </w:rPr>
-        <w:t>_rights_been_stopped</w:t>
-      </w:r>
-      <w:proofErr w:type="spellEnd"/>
-      <w:r>
-        <w:rPr>
-          <w:rFonts w:ascii="Times New Roman" w:hAnsi="Times New Roman"/>
-          <w:b/>
-          <w:bCs/>
-          <w:sz w:val="24"/>
-          <w:szCs w:val="24"/>
-          <w:u w:val="single"/>
-        </w:rPr>
-        <w:t xml:space="preserve"> }}</w:t>
-      </w:r>
-    </w:p>
-    <w:p>
-      <w:pPr>
-        <w:ind w:left="720"/>
-        <w:rPr>
-          <w:b/>
-          <w:bCs/>
-          <w:color w:val="FF0000"/>
-        </w:rPr>
-      </w:pPr>
-      <w:r>
-        <w:rPr>
-          <w:b/>
-          <w:bCs/>
-          <w:color w:val="FF0000"/>
-          <w:highlight w:val="yellow"/>
-        </w:rPr>
-        <w:t>NOTE: If the other parent’s rights have been stopped by a court, you will have to provide a copy of the court order.</w:t>
-      </w:r>
-      <w:r>
-        <w:rPr>
-          <w:b/>
-          <w:bCs/>
-          <w:color w:val="FF0000"/>
-        </w:rPr>
-        <w:t xml:space="preserve"> </w:t>
-      </w:r>
-    </w:p>
-    <w:p>
-      <w:pPr>
-        <w:rPr>
-          <w:b/>
-          <w:bCs/>
-          <w:color w:val="FF0000"/>
-        </w:rPr>
-      </w:pPr>
-    </w:p>
-    <w:p>
-      <w:pPr>
-        <w:rPr>
-          <w:b/>
-          <w:bCs/>
-        </w:rPr>
-      </w:pPr>
-      <w:r>
-        <w:rPr>
-          <w:b/>
-          <w:bCs/>
-        </w:rPr>
-        <w:t>PETITIONING PARENT’S/GUARDIAN’S INFORMATION</w:t>
-      </w:r>
-    </w:p>
-    <w:p>
-      <w:pPr>
-        <w:numPr>
-          <w:ilvl w:val="0"/>
-          <w:numId w:val="24"/>
-        </w:numPr>
-        <w:ind w:left="361"/>
-      </w:pPr>
-      <w:r>
-        <w:t xml:space="preserve">Are you incarcerated, on parole, or on probation? </w:t>
-      </w:r>
-      <w:proofErr w:type="gramStart"/>
-      <w:r>
-        <w:rPr>
-          <w:b/>
-          <w:bCs/>
-          <w:u w:val="single"/>
-        </w:rPr>
-        <w:t xml:space="preserve">{{ </w:t>
-      </w:r>
-      <w:proofErr w:type="spellStart"/>
-      <w:r>
-        <w:rPr>
-          <w:b/>
-          <w:bCs/>
-          <w:u w:val="single"/>
-        </w:rPr>
-        <w:t>incarcerated</w:t>
-      </w:r>
-      <w:proofErr w:type="gramEnd"/>
-      <w:r>
-        <w:rPr>
-          <w:b/>
-          <w:bCs/>
-          <w:u w:val="single"/>
-        </w:rPr>
-        <w:t>_parole_probation</w:t>
-      </w:r>
-      <w:proofErr w:type="spellEnd"/>
-      <w:r>
-        <w:rPr>
-          <w:b/>
-          <w:bCs/>
-          <w:u w:val="single"/>
-        </w:rPr>
-        <w:t xml:space="preserve"> }}</w:t>
-      </w:r>
-    </w:p>
-    <w:p>
-      <w:r>
-        <w:tab/>
-        <w:t xml:space="preserve">  If yes, Stop.  Seek the assistance of an attorney.</w:t>
-      </w:r>
-    </w:p>
-    <w:p>
-      <w:pPr>
-        <w:numPr>
-          <w:ilvl w:val="0"/>
-          <w:numId w:val="24"/>
-        </w:numPr>
-        <w:ind w:left="361"/>
-      </w:pPr>
-      <w:r>
-        <w:t xml:space="preserve">Have you been convicted of a crime? </w:t>
-      </w:r>
-      <w:proofErr w:type="gramStart"/>
-      <w:r>
-        <w:rPr>
-          <w:b/>
-          <w:bCs/>
-          <w:u w:val="single"/>
-        </w:rPr>
-        <w:t xml:space="preserve">{{ </w:t>
-      </w:r>
-      <w:r>
-        <w:rPr>
-          <w:b/>
-          <w:bCs/>
-          <w:u w:val="single"/>
-        </w:rPr>
-        <w:t>convicted</w:t>
-      </w:r>
-      <w:proofErr w:type="gramEnd"/>
-      <w:r>
-        <w:rPr>
-          <w:b/>
-          <w:bCs/>
-          <w:u w:val="single"/>
-        </w:rPr>
-        <w:t xml:space="preserve"> }}</w:t>
-      </w:r>
-    </w:p>
-    <w:p>
-      <w:r>
-        <w:tab/>
-        <w:t xml:space="preserve">  If yes, Stop.  Seek the assistance of an attorney.</w:t>
-      </w:r>
-    </w:p>
-    <w:p>
-      <w:pPr>
-        <w:numPr>
-          <w:ilvl w:val="0"/>
-          <w:numId w:val="24"/>
-        </w:numPr>
-        <w:ind w:left="361"/>
-      </w:pPr>
-      <w:r>
-        <w:t xml:space="preserve">Are you responsible for paying child support? </w:t>
-      </w:r>
-      <w:proofErr w:type="gramStart"/>
-      <w:r>
-        <w:rPr>
-          <w:b/>
-          <w:bCs/>
-          <w:u w:val="single"/>
-        </w:rPr>
-        <w:t xml:space="preserve">{{ </w:t>
-      </w:r>
-      <w:proofErr w:type="spellStart"/>
-      <w:r>
-        <w:rPr>
-          <w:b/>
-          <w:bCs/>
-          <w:u w:val="single"/>
-        </w:rPr>
-        <w:t>paying</w:t>
-      </w:r>
-      <w:proofErr w:type="gramEnd"/>
-      <w:r>
-        <w:rPr>
-          <w:b/>
-          <w:bCs/>
-          <w:u w:val="single"/>
-        </w:rPr>
-        <w:t>_child_support</w:t>
-      </w:r>
-      <w:proofErr w:type="spellEnd"/>
-      <w:r>
-        <w:rPr>
-          <w:b/>
-          <w:bCs/>
-          <w:u w:val="single"/>
-        </w:rPr>
-        <w:t xml:space="preserve"> }}</w:t>
-      </w:r>
-    </w:p>
-    <w:p>
-      <w:pPr>
-        <w:ind w:left="720"/>
-      </w:pPr>
-      <w:r>
-        <w:t>If yes, are your child support obligations satisfied/</w:t>
-      </w:r>
-      <w:proofErr w:type="gramStart"/>
-      <w:r>
-        <w:t>up-to-date</w:t>
-      </w:r>
-      <w:proofErr w:type="gramEnd"/>
-      <w:r>
-        <w:t xml:space="preserve">? </w:t>
-      </w:r>
-      <w:proofErr w:type="gramStart"/>
-      <w:r>
-        <w:rPr>
-          <w:b/>
-          <w:bCs/>
-          <w:u w:val="single"/>
-        </w:rPr>
-        <w:t xml:space="preserve">{{ </w:t>
-      </w:r>
-      <w:proofErr w:type="spellStart"/>
-      <w:r>
-        <w:rPr>
-          <w:b/>
-          <w:bCs/>
-          <w:u w:val="single"/>
-        </w:rPr>
-        <w:t>child</w:t>
-      </w:r>
-      <w:proofErr w:type="gramEnd"/>
-      <w:r>
-        <w:rPr>
-          <w:b/>
-          <w:bCs/>
-          <w:u w:val="single"/>
-        </w:rPr>
-        <w:t>_support_obligations</w:t>
-      </w:r>
-      <w:proofErr w:type="spellEnd"/>
-      <w:r>
-        <w:rPr>
-          <w:b/>
-          <w:bCs/>
-          <w:u w:val="single"/>
-        </w:rPr>
-        <w:t xml:space="preserve"> }}</w:t>
-      </w:r>
-    </w:p>
-    <w:p>
-      <w:pPr>
-        <w:ind w:left="720"/>
-      </w:pPr>
-      <w:r>
-        <w:t>If no, Stop. Seek the assistance of an attorney.</w:t>
-      </w:r>
-    </w:p>
-    <w:p>
-      <w:pPr>
-        <w:ind w:left="720"/>
-        <w:rPr>
-          <w:b/>
-          <w:bCs/>
-          <w:color w:val="FF0000"/>
-        </w:rPr>
-      </w:pPr>
-      <w:r>
-        <w:rPr>
-          <w:b/>
-          <w:bCs/>
-          <w:color w:val="FF0000"/>
-          <w:highlight w:val="yellow"/>
-        </w:rPr>
-        <w:t>NOTE: You may have to provide copies of ALL child support orders and summaries.</w:t>
-      </w:r>
-      <w:r>
-        <w:rPr>
-          <w:b/>
-          <w:bCs/>
-          <w:color w:val="FF0000"/>
-        </w:rPr>
-        <w:t xml:space="preserve">  </w:t>
-      </w:r>
-    </w:p>
-    <w:p>
-      <w:pPr>
-        <w:rPr>
-          <w:b/>
-          <w:bCs/>
-          <w:color w:val="FF0000"/>
         </w:rPr>
       </w:pPr>
     </w:p>

</xml_diff>